<commit_message>
updating python final project rubric
</commit_message>
<xml_diff>
--- a/documents/Python_Final_Project.docx
+++ b/documents/Python_Final_Project.docx
@@ -1,6 +1,6 @@
 
 <file path=word/document.xml><?xml version="1.0" encoding="utf-8"?>
-<w:document xmlns:wpc="http://schemas.microsoft.com/office/word/2010/wordprocessingCanvas" xmlns:cx="http://schemas.microsoft.com/office/drawing/2014/chartex" xmlns:cx1="http://schemas.microsoft.com/office/drawing/2015/9/8/chartex" xmlns:cx2="http://schemas.microsoft.com/office/drawing/2015/10/21/chartex" xmlns:cx3="http://schemas.microsoft.com/office/drawing/2016/5/9/chartex" xmlns:cx4="http://schemas.microsoft.com/office/drawing/2016/5/10/chartex" xmlns:cx5="http://schemas.microsoft.com/office/drawing/2016/5/11/chartex" xmlns:cx6="http://schemas.microsoft.com/office/drawing/2016/5/12/chartex" xmlns:cx7="http://schemas.microsoft.com/office/drawing/2016/5/13/chartex" xmlns:cx8="http://schemas.microsoft.com/office/drawing/2016/5/14/chartex" xmlns:mc="http://schemas.openxmlformats.org/markup-compatibility/2006" xmlns:aink="http://schemas.microsoft.com/office/drawing/2016/ink" xmlns:am3d="http://schemas.microsoft.com/office/drawing/2017/model3d" xmlns:o="urn:schemas-microsoft-com:office:office" xmlns:r="http://schemas.openxmlformats.org/officeDocument/2006/relationships" xmlns:m="http://schemas.openxmlformats.org/officeDocument/2006/math" xmlns:v="urn:schemas-microsoft-com:vml" xmlns:wp14="http://schemas.microsoft.com/office/word/2010/wordprocessingDrawing" xmlns:wp="http://schemas.openxmlformats.org/drawingml/2006/wordprocessingDrawing" xmlns:w10="urn:schemas-microsoft-com:office:word" xmlns:w="http://schemas.openxmlformats.org/wordprocessingml/2006/main" xmlns:w14="http://schemas.microsoft.com/office/word/2010/wordml" xmlns:w15="http://schemas.microsoft.com/office/word/2012/wordml" xmlns:w16cid="http://schemas.microsoft.com/office/word/2016/wordml/cid" xmlns:w16se="http://schemas.microsoft.com/office/word/2015/wordml/symex" xmlns:wpg="http://schemas.microsoft.com/office/word/2010/wordprocessingGroup" xmlns:wpi="http://schemas.microsoft.com/office/word/2010/wordprocessingInk" xmlns:wne="http://schemas.microsoft.com/office/word/2006/wordml" xmlns:wps="http://schemas.microsoft.com/office/word/2010/wordprocessingShape" mc:Ignorable="w14 w15 w16se w16cid wp14">
+<w:document xmlns:wpc="http://schemas.microsoft.com/office/word/2010/wordprocessingCanvas" xmlns:mo="http://schemas.microsoft.com/office/mac/office/2008/main" xmlns:mc="http://schemas.openxmlformats.org/markup-compatibility/2006" xmlns:mv="urn:schemas-microsoft-com:mac:vml" xmlns:o="urn:schemas-microsoft-com:office:office" xmlns:r="http://schemas.openxmlformats.org/officeDocument/2006/relationships" xmlns:m="http://schemas.openxmlformats.org/officeDocument/2006/math" xmlns:v="urn:schemas-microsoft-com:vml" xmlns:wp14="http://schemas.microsoft.com/office/word/2010/wordprocessingDrawing" xmlns:wp="http://schemas.openxmlformats.org/drawingml/2006/wordprocessingDrawing" xmlns:w10="urn:schemas-microsoft-com:office:word" xmlns:w="http://schemas.openxmlformats.org/wordprocessingml/2006/main" xmlns:w14="http://schemas.microsoft.com/office/word/2010/wordml" xmlns:w15="http://schemas.microsoft.com/office/word/2012/wordml" xmlns:wpg="http://schemas.microsoft.com/office/word/2010/wordprocessingGroup" xmlns:wpi="http://schemas.microsoft.com/office/word/2010/wordprocessingInk" xmlns:wne="http://schemas.microsoft.com/office/word/2006/wordml" xmlns:wps="http://schemas.microsoft.com/office/word/2010/wordprocessingShape" mc:Ignorable="w14 w15 wp14">
   <w:body>
     <w:p>
       <w:pPr>
@@ -37,7 +37,16 @@
           <w:sz w:val="28"/>
           <w:szCs w:val="28"/>
         </w:rPr>
-        <w:t>Due: 12/5/2019 at midnight</w:t>
+        <w:t>Due: 12/10/2020</w:t>
+      </w:r>
+      <w:r>
+        <w:rPr>
+          <w:b/>
+          <w:bCs/>
+          <w:sz w:val="28"/>
+          <w:szCs w:val="28"/>
+        </w:rPr>
+        <w:t xml:space="preserve"> at midnight</w:t>
       </w:r>
     </w:p>
     <w:p>
@@ -50,15 +59,7 @@
         <w:ind w:firstLine="720"/>
       </w:pPr>
       <w:r>
-        <w:t xml:space="preserve">We’ve spent the better part of 7 weeks learning how to utilize Python for geospatial data management and mapping. The final project involves you coding in Python to demonstrate proficiency with the </w:t>
-      </w:r>
-      <w:proofErr w:type="spellStart"/>
-      <w:r>
-        <w:t xml:space="preserve">language. </w:t>
-      </w:r>
-      <w:proofErr w:type="spellEnd"/>
-      <w:r>
-        <w:t xml:space="preserve">You will have 4 in class time periods to accomplish this task. I will be present to help for all 4 classes. </w:t>
+        <w:t xml:space="preserve">We’ve spent the better part of 7 weeks learning how to utilize Python for geospatial data management and mapping. The final project involves you coding in Python to demonstrate proficiency with the language. You will have 4 in class time periods to accomplish this task. I will be present to help for all 4 classes. </w:t>
       </w:r>
     </w:p>
     <w:p/>
@@ -82,6 +83,8 @@
         </w:rPr>
         <w:t>Specifics</w:t>
       </w:r>
+      <w:bookmarkStart w:id="0" w:name="_GoBack"/>
+      <w:bookmarkEnd w:id="0"/>
     </w:p>
     <w:p>
       <w:pPr>
@@ -189,13 +192,7 @@
         <w:ind w:firstLine="720"/>
       </w:pPr>
       <w:r>
-        <w:t>So far, either myself or the Python packages we’ve been using have supplied the datasets. It’s now time for you to select your own dataset. Some of you are graduate students or aspiring upperclassmen who have plenty of your own data to dive into</w:t>
-      </w:r>
-      <w:r>
-        <w:t xml:space="preserve"> for an advisor, lab, or project</w:t>
-      </w:r>
-      <w:r>
-        <w:t>. Some of you have final projects in other classes where Python could be used to enhance your workflow you otherwise might’ve done in Excel or ArcGIS.  Here’s your chance to knock 2 things off your to-do list with 1 go.</w:t>
+        <w:t>So far, either myself or the Python packages we’ve been using have supplied the datasets. It’s now time for you to select your own dataset. Some of you are graduate students or aspiring upperclassmen who have plenty of your own data to dive into for an advisor, lab, or project. Some of you have final projects in other classes where Python could be used to enhance your workflow you otherwise might’ve done in Excel or ArcGIS.  Here’s your chance to knock 2 things off your to-do list with 1 go.</w:t>
       </w:r>
     </w:p>
     <w:p/>
@@ -274,10 +271,7 @@
         <w:t xml:space="preserve">. </w:t>
       </w:r>
     </w:p>
-    <w:p>
-      <w:bookmarkStart w:id="0" w:name="_GoBack"/>
-      <w:bookmarkEnd w:id="0"/>
-    </w:p>
+    <w:p/>
     <w:p/>
     <w:p>
       <w:pPr>
@@ -327,18 +321,7 @@
       </w:pPr>
       <w:r>
         <w:lastRenderedPageBreak/>
-        <w:t xml:space="preserve">Dataset link from Dr. </w:t>
-      </w:r>
-      <w:proofErr w:type="spellStart"/>
-      <w:r>
-        <w:t>Pinki</w:t>
-      </w:r>
-      <w:proofErr w:type="spellEnd"/>
-      <w:r>
-        <w:t xml:space="preserve"> Mondal</w:t>
-      </w:r>
-      <w:r>
-        <w:t xml:space="preserve"> - </w:t>
+        <w:t xml:space="preserve">Dataset link from Dr. Pinki Mondal - </w:t>
       </w:r>
       <w:hyperlink r:id="rId5" w:history="1">
         <w:r>
@@ -373,7 +356,13 @@
         </w:numPr>
       </w:pPr>
       <w:r>
-        <w:t xml:space="preserve">Download Maximum Temperature Data from 1979 to 2018.  </w:t>
+        <w:t>Download Maximum Te</w:t>
+      </w:r>
+      <w:r>
+        <w:t>mperature Data from 1979 to 2019</w:t>
+      </w:r>
+      <w:r>
+        <w:t xml:space="preserve">.  </w:t>
       </w:r>
     </w:p>
     <w:p>
@@ -385,7 +374,13 @@
         </w:numPr>
       </w:pPr>
       <w:r>
-        <w:t xml:space="preserve">Average Maximum Temperature data for year 2018 globally. Plot. Add Coastlines. </w:t>
+        <w:t>Average Maximum Temperature data for year 201</w:t>
+      </w:r>
+      <w:r>
+        <w:t>9</w:t>
+      </w:r>
+      <w:r>
+        <w:t xml:space="preserve"> globally. Plot. Add Coastlines. </w:t>
       </w:r>
     </w:p>
     <w:p>
@@ -397,7 +392,13 @@
         </w:numPr>
       </w:pPr>
       <w:r>
-        <w:t xml:space="preserve">Plot difference between 2018 average maximum temperature and 1979 average maximum temperature. </w:t>
+        <w:t>Plot difference between 201</w:t>
+      </w:r>
+      <w:r>
+        <w:t>9</w:t>
+      </w:r>
+      <w:r>
+        <w:t xml:space="preserve"> average maximum temperature and 1979 average maximum temperature. </w:t>
       </w:r>
     </w:p>
     <w:p>
@@ -409,7 +410,19 @@
         </w:numPr>
       </w:pPr>
       <w:r>
-        <w:t>Select location (anywhere on the globe). Plot 2018 average maximum temperature data for the region your selected location is in. (for example, if you choose Newark, DE, plot the average maximum temperature for 2018 over the Mid-Atlantic.</w:t>
+        <w:t>Select location (anywhere on the globe). Plot 201</w:t>
+      </w:r>
+      <w:r>
+        <w:t>9</w:t>
+      </w:r>
+      <w:r>
+        <w:t xml:space="preserve"> average maximum temperature data for the region your selected location is in. (for example, if you choose Newark, DE, plot the average maximum temperature for 201</w:t>
+      </w:r>
+      <w:r>
+        <w:t>9</w:t>
+      </w:r>
+      <w:r>
+        <w:t xml:space="preserve"> over the Mid-Atlantic.</w:t>
       </w:r>
     </w:p>
     <w:p>
@@ -421,7 +434,13 @@
         </w:numPr>
       </w:pPr>
       <w:r>
-        <w:t>From 1979-2018 at</w:t>
+        <w:t>From 1979-201</w:t>
+      </w:r>
+      <w:r>
+        <w:t>9</w:t>
+      </w:r>
+      <w:r>
+        <w:t xml:space="preserve"> at</w:t>
       </w:r>
       <w:r>
         <w:t xml:space="preserve"> that location</w:t>
@@ -433,15 +452,7 @@
         <w:t xml:space="preserve"> time series of </w:t>
       </w:r>
       <w:r>
-        <w:t xml:space="preserve">the </w:t>
-      </w:r>
-      <w:proofErr w:type="spellStart"/>
-      <w:r>
-        <w:t>data</w:t>
-      </w:r>
-      <w:proofErr w:type="spellEnd"/>
-      <w:r>
-        <w:t>.</w:t>
+        <w:t>the data.</w:t>
       </w:r>
       <w:r>
         <w:t xml:space="preserve"> </w:t>
@@ -480,8 +491,8 @@
 </file>
 
 <file path=word/numbering.xml><?xml version="1.0" encoding="utf-8"?>
-<w:numbering xmlns:wpc="http://schemas.microsoft.com/office/word/2010/wordprocessingCanvas" xmlns:cx="http://schemas.microsoft.com/office/drawing/2014/chartex" xmlns:cx1="http://schemas.microsoft.com/office/drawing/2015/9/8/chartex" xmlns:cx2="http://schemas.microsoft.com/office/drawing/2015/10/21/chartex" xmlns:cx3="http://schemas.microsoft.com/office/drawing/2016/5/9/chartex" xmlns:cx4="http://schemas.microsoft.com/office/drawing/2016/5/10/chartex" xmlns:cx5="http://schemas.microsoft.com/office/drawing/2016/5/11/chartex" xmlns:cx6="http://schemas.microsoft.com/office/drawing/2016/5/12/chartex" xmlns:cx7="http://schemas.microsoft.com/office/drawing/2016/5/13/chartex" xmlns:cx8="http://schemas.microsoft.com/office/drawing/2016/5/14/chartex" xmlns:mc="http://schemas.openxmlformats.org/markup-compatibility/2006" xmlns:aink="http://schemas.microsoft.com/office/drawing/2016/ink" xmlns:am3d="http://schemas.microsoft.com/office/drawing/2017/model3d" xmlns:o="urn:schemas-microsoft-com:office:office" xmlns:r="http://schemas.openxmlformats.org/officeDocument/2006/relationships" xmlns:m="http://schemas.openxmlformats.org/officeDocument/2006/math" xmlns:v="urn:schemas-microsoft-com:vml" xmlns:wp14="http://schemas.microsoft.com/office/word/2010/wordprocessingDrawing" xmlns:wp="http://schemas.openxmlformats.org/drawingml/2006/wordprocessingDrawing" xmlns:w10="urn:schemas-microsoft-com:office:word" xmlns:w="http://schemas.openxmlformats.org/wordprocessingml/2006/main" xmlns:w14="http://schemas.microsoft.com/office/word/2010/wordml" xmlns:w15="http://schemas.microsoft.com/office/word/2012/wordml" xmlns:w16cid="http://schemas.microsoft.com/office/word/2016/wordml/cid" xmlns:w16se="http://schemas.microsoft.com/office/word/2015/wordml/symex" xmlns:wpg="http://schemas.microsoft.com/office/word/2010/wordprocessingGroup" xmlns:wpi="http://schemas.microsoft.com/office/word/2010/wordprocessingInk" xmlns:wne="http://schemas.microsoft.com/office/word/2006/wordml" xmlns:wps="http://schemas.microsoft.com/office/word/2010/wordprocessingShape" mc:Ignorable="w14 w15 w16se w16cid wp14">
-  <w:abstractNum w:abstractNumId="0" w15:restartNumberingAfterBreak="0">
+<w:numbering xmlns:wpc="http://schemas.microsoft.com/office/word/2010/wordprocessingCanvas" xmlns:mo="http://schemas.microsoft.com/office/mac/office/2008/main" xmlns:mc="http://schemas.openxmlformats.org/markup-compatibility/2006" xmlns:mv="urn:schemas-microsoft-com:mac:vml" xmlns:o="urn:schemas-microsoft-com:office:office" xmlns:r="http://schemas.openxmlformats.org/officeDocument/2006/relationships" xmlns:m="http://schemas.openxmlformats.org/officeDocument/2006/math" xmlns:v="urn:schemas-microsoft-com:vml" xmlns:wp14="http://schemas.microsoft.com/office/word/2010/wordprocessingDrawing" xmlns:wp="http://schemas.openxmlformats.org/drawingml/2006/wordprocessingDrawing" xmlns:w10="urn:schemas-microsoft-com:office:word" xmlns:w="http://schemas.openxmlformats.org/wordprocessingml/2006/main" xmlns:w14="http://schemas.microsoft.com/office/word/2010/wordml" xmlns:w15="http://schemas.microsoft.com/office/word/2012/wordml" xmlns:wpg="http://schemas.microsoft.com/office/word/2010/wordprocessingGroup" xmlns:wpi="http://schemas.microsoft.com/office/word/2010/wordprocessingInk" xmlns:wne="http://schemas.microsoft.com/office/word/2006/wordml" xmlns:wps="http://schemas.microsoft.com/office/word/2010/wordprocessingShape" mc:Ignorable="w14 w15 wp14">
+  <w:abstractNum w:abstractNumId="0">
     <w:nsid w:val="06A0656A"/>
     <w:multiLevelType w:val="hybridMultilevel"/>
     <w:tmpl w:val="F34891B4"/>
@@ -570,7 +581,7 @@
       </w:pPr>
     </w:lvl>
   </w:abstractNum>
-  <w:abstractNum w:abstractNumId="1" w15:restartNumberingAfterBreak="0">
+  <w:abstractNum w:abstractNumId="1">
     <w:nsid w:val="1B0A7A78"/>
     <w:multiLevelType w:val="hybridMultilevel"/>
     <w:tmpl w:val="3312CB5A"/>
@@ -659,7 +670,7 @@
       </w:pPr>
     </w:lvl>
   </w:abstractNum>
-  <w:abstractNum w:abstractNumId="2" w15:restartNumberingAfterBreak="0">
+  <w:abstractNum w:abstractNumId="2">
     <w:nsid w:val="2FC2622C"/>
     <w:multiLevelType w:val="hybridMultilevel"/>
     <w:tmpl w:val="A7200192"/>
@@ -761,7 +772,7 @@
 </file>
 
 <file path=word/styles.xml><?xml version="1.0" encoding="utf-8"?>
-<w:styles xmlns:mc="http://schemas.openxmlformats.org/markup-compatibility/2006" xmlns:r="http://schemas.openxmlformats.org/officeDocument/2006/relationships" xmlns:w="http://schemas.openxmlformats.org/wordprocessingml/2006/main" xmlns:w14="http://schemas.microsoft.com/office/word/2010/wordml" xmlns:w15="http://schemas.microsoft.com/office/word/2012/wordml" xmlns:w16cid="http://schemas.microsoft.com/office/word/2016/wordml/cid" xmlns:w16se="http://schemas.microsoft.com/office/word/2015/wordml/symex" mc:Ignorable="w14 w15 w16se w16cid">
+<w:styles xmlns:mc="http://schemas.openxmlformats.org/markup-compatibility/2006" xmlns:r="http://schemas.openxmlformats.org/officeDocument/2006/relationships" xmlns:w="http://schemas.openxmlformats.org/wordprocessingml/2006/main" xmlns:w14="http://schemas.microsoft.com/office/word/2010/wordml" xmlns:w15="http://schemas.microsoft.com/office/word/2012/wordml" mc:Ignorable="w14 w15">
   <w:docDefaults>
     <w:rPrDefault>
       <w:rPr>
@@ -773,7 +784,7 @@
     </w:rPrDefault>
     <w:pPrDefault/>
   </w:docDefaults>
-  <w:latentStyles w:defLockedState="0" w:defUIPriority="99" w:defSemiHidden="0" w:defUnhideWhenUsed="0" w:defQFormat="0" w:count="377">
+  <w:latentStyles w:defLockedState="0" w:defUIPriority="99" w:defSemiHidden="0" w:defUnhideWhenUsed="0" w:defQFormat="0" w:count="382">
     <w:lsdException w:name="Normal" w:uiPriority="0" w:qFormat="1"/>
     <w:lsdException w:name="heading 1" w:uiPriority="9" w:qFormat="1"/>
     <w:lsdException w:name="heading 2" w:semiHidden="1" w:uiPriority="9" w:unhideWhenUsed="1" w:qFormat="1"/>
@@ -879,6 +890,7 @@
     <w:lsdException w:name="HTML Sample" w:semiHidden="1" w:unhideWhenUsed="1"/>
     <w:lsdException w:name="HTML Typewriter" w:semiHidden="1" w:unhideWhenUsed="1"/>
     <w:lsdException w:name="HTML Variable" w:semiHidden="1" w:unhideWhenUsed="1"/>
+    <w:lsdException w:name="Normal Table" w:semiHidden="1" w:unhideWhenUsed="1"/>
     <w:lsdException w:name="annotation subject" w:semiHidden="1" w:unhideWhenUsed="1"/>
     <w:lsdException w:name="No List" w:semiHidden="1" w:unhideWhenUsed="1"/>
     <w:lsdException w:name="Outline List 1" w:semiHidden="1" w:unhideWhenUsed="1"/>
@@ -924,9 +936,11 @@
     <w:lsdException w:name="Table Subtle 1" w:semiHidden="1" w:unhideWhenUsed="1"/>
     <w:lsdException w:name="Table Subtle 2" w:semiHidden="1" w:unhideWhenUsed="1"/>
     <w:lsdException w:name="Table Web 1" w:semiHidden="1" w:unhideWhenUsed="1"/>
+    <w:lsdException w:name="Table Web 2" w:semiHidden="1" w:unhideWhenUsed="1"/>
     <w:lsdException w:name="Table Web 3" w:semiHidden="1" w:unhideWhenUsed="1"/>
     <w:lsdException w:name="Balloon Text" w:semiHidden="1" w:unhideWhenUsed="1"/>
     <w:lsdException w:name="Table Grid" w:uiPriority="39"/>
+    <w:lsdException w:name="Table Theme" w:semiHidden="1" w:unhideWhenUsed="1"/>
     <w:lsdException w:name="Placeholder Text" w:semiHidden="1"/>
     <w:lsdException w:name="No Spacing" w:uiPriority="1" w:qFormat="1"/>
     <w:lsdException w:name="Light Shading" w:uiPriority="60"/>
@@ -1144,10 +1158,6 @@
     <w:lsdException w:name="List Table 7 Colorful Accent 6" w:uiPriority="52"/>
     <w:lsdException w:name="Mention" w:semiHidden="1" w:unhideWhenUsed="1"/>
     <w:lsdException w:name="Smart Hyperlink" w:semiHidden="1" w:unhideWhenUsed="1"/>
-    <w:lsdException w:name="Hashtag" w:semiHidden="1" w:unhideWhenUsed="1"/>
-    <w:lsdException w:name="Unresolved Mention" w:semiHidden="1" w:unhideWhenUsed="1"/>
-    <w:lsdException w:name="Smart Link" w:semiHidden="1" w:unhideWhenUsed="1"/>
-    <w:lsdException w:name="Smart Link Error" w:semiHidden="1" w:unhideWhenUsed="1"/>
   </w:latentStyles>
   <w:style w:type="paragraph" w:default="1" w:styleId="Normal">
     <w:name w:val="Normal"/>
@@ -1202,7 +1212,7 @@
       <w:u w:val="single"/>
     </w:rPr>
   </w:style>
-  <w:style w:type="character" w:styleId="UnresolvedMention">
+  <w:style w:type="character" w:customStyle="1" w:styleId="UnresolvedMention">
     <w:name w:val="Unresolved Mention"/>
     <w:basedOn w:val="DefaultParagraphFont"/>
     <w:uiPriority w:val="99"/>

</xml_diff>